<commit_message>
Deploying to gh-pages from @ dylankhighland/dylankhighland.github.io@f7d4ffef1fe3d416feafc3add038ae08ac549d83 🚀
</commit_message>
<xml_diff>
--- a/assets/pdf/highland_cv_2026.01.05.docx
+++ b/assets/pdf/highland_cv_2026.01.05.docx
@@ -7332,11 +7332,6 @@
         <w:docPartUnique/>
       </w:docPartObj>
     </w:sdtPr>
-    <w:sdtEndPr>
-      <w:rPr>
-        <w:rStyle w:val="PageNumber"/>
-      </w:rPr>
-    </w:sdtEndPr>
     <w:sdtContent>
       <w:p>
         <w:pPr>
@@ -7403,11 +7398,6 @@
         <w:docPartUnique/>
       </w:docPartObj>
     </w:sdtPr>
-    <w:sdtEndPr>
-      <w:rPr>
-        <w:rStyle w:val="PageNumber"/>
-      </w:rPr>
-    </w:sdtEndPr>
     <w:sdtContent>
       <w:p>
         <w:pPr>

</xml_diff>